<commit_message>
Finish document change for instruction and specification.
</commit_message>
<xml_diff>
--- a/docx-template/example3.docx
+++ b/docx-template/example3.docx
@@ -1396,10 +1396,12 @@
           <w:tab w:val="left" w:pos="9744"/>
         </w:tabs>
         <w:sectPr>
-          <w:headerReference w:type="default" r:id="rId8"/>
-          <w:footerReference w:type="default" r:id="rId9"/>
-          <w:headerReference w:type="first" r:id="rId10"/>
-          <w:footerReference w:type="first" r:id="rId11"/>
+          <w:headerReference w:type="even" r:id="rId8"/>
+          <w:headerReference w:type="default" r:id="rId9"/>
+          <w:footerReference w:type="even" r:id="rId10"/>
+          <w:footerReference w:type="default" r:id="rId11"/>
+          <w:headerReference w:type="first" r:id="rId12"/>
+          <w:footerReference w:type="first" r:id="rId13"/>
           <w:pgSz w:w="11906" w:h="16838"/>
           <w:pgMar w:top="96" w:right="424" w:bottom="357" w:left="454" w:header="113" w:footer="283" w:gutter="0"/>
           <w:pgNumType w:start="0"/>
@@ -1444,8 +1446,6 @@
               </w:rPr>
             </w:pPr>
             <w:bookmarkStart w:id="0" w:name="目的"/>
-            <w:bookmarkStart w:id="1" w:name="_GoBack"/>
-            <w:bookmarkEnd w:id="1"/>
           </w:p>
         </w:tc>
       </w:tr>
@@ -1464,7 +1464,7 @@
       </w:pPr>
     </w:p>
     <w:sectPr>
-      <w:headerReference w:type="default" r:id="rId12"/>
+      <w:headerReference w:type="default" r:id="rId14"/>
       <w:pgSz w:w="11906" w:h="16838"/>
       <w:pgMar w:top="96" w:right="454" w:bottom="357" w:left="426" w:header="113" w:footer="283" w:gutter="0"/>
       <w:pgNumType w:start="1" w:chapStyle="2"/>
@@ -1499,6 +1499,16 @@
   <w:p>
     <w:pPr>
       <w:pStyle w:val="a5"/>
+    </w:pPr>
+  </w:p>
+</w:ftr>
+</file>
+
+<file path=word/footer2.xml><?xml version="1.0" encoding="utf-8"?>
+<w:ftr xmlns:wpc="http://schemas.microsoft.com/office/word/2010/wordprocessingCanvas" xmlns:cx="http://schemas.microsoft.com/office/drawing/2014/chartex" xmlns:cx1="http://schemas.microsoft.com/office/drawing/2015/9/8/chartex" xmlns:mc="http://schemas.openxmlformats.org/markup-compatibility/2006" xmlns:o="urn:schemas-microsoft-com:office:office" xmlns:r="http://schemas.openxmlformats.org/officeDocument/2006/relationships" xmlns:m="http://schemas.openxmlformats.org/officeDocument/2006/math" xmlns:v="urn:schemas-microsoft-com:vml" xmlns:wp14="http://schemas.microsoft.com/office/word/2010/wordprocessingDrawing" xmlns:wp="http://schemas.openxmlformats.org/drawingml/2006/wordprocessingDrawing" xmlns:w10="urn:schemas-microsoft-com:office:word" xmlns:w="http://schemas.openxmlformats.org/wordprocessingml/2006/main" xmlns:w14="http://schemas.microsoft.com/office/word/2010/wordml" xmlns:w15="http://schemas.microsoft.com/office/word/2012/wordml" xmlns:w16se="http://schemas.microsoft.com/office/word/2015/wordml/symex" xmlns:wpg="http://schemas.microsoft.com/office/word/2010/wordprocessingGroup" xmlns:wpi="http://schemas.microsoft.com/office/word/2010/wordprocessingInk" xmlns:wne="http://schemas.microsoft.com/office/word/2006/wordml" xmlns:wps="http://schemas.microsoft.com/office/word/2010/wordprocessingShape" mc:Ignorable="w14 w15 w16se wp14">
+  <w:p>
+    <w:pPr>
+      <w:pStyle w:val="a5"/>
       <w:ind w:rightChars="330" w:right="792"/>
       <w:jc w:val="right"/>
       <w:rPr>
@@ -1515,7 +1525,7 @@
 </w:ftr>
 </file>
 
-<file path=word/footer2.xml><?xml version="1.0" encoding="utf-8"?>
+<file path=word/footer3.xml><?xml version="1.0" encoding="utf-8"?>
 <w:ftr xmlns:wpc="http://schemas.microsoft.com/office/word/2010/wordprocessingCanvas" xmlns:cx="http://schemas.microsoft.com/office/drawing/2014/chartex" xmlns:cx1="http://schemas.microsoft.com/office/drawing/2015/9/8/chartex" xmlns:mc="http://schemas.openxmlformats.org/markup-compatibility/2006" xmlns:o="urn:schemas-microsoft-com:office:office" xmlns:r="http://schemas.openxmlformats.org/officeDocument/2006/relationships" xmlns:m="http://schemas.openxmlformats.org/officeDocument/2006/math" xmlns:v="urn:schemas-microsoft-com:vml" xmlns:wp14="http://schemas.microsoft.com/office/word/2010/wordprocessingDrawing" xmlns:wp="http://schemas.openxmlformats.org/drawingml/2006/wordprocessingDrawing" xmlns:w10="urn:schemas-microsoft-com:office:word" xmlns:w="http://schemas.openxmlformats.org/wordprocessingml/2006/main" xmlns:w14="http://schemas.microsoft.com/office/word/2010/wordml" xmlns:w15="http://schemas.microsoft.com/office/word/2012/wordml" xmlns:w16se="http://schemas.microsoft.com/office/word/2015/wordml/symex" xmlns:wpg="http://schemas.microsoft.com/office/word/2010/wordprocessingGroup" xmlns:wpi="http://schemas.microsoft.com/office/word/2010/wordprocessingInk" xmlns:wne="http://schemas.microsoft.com/office/word/2006/wordml" xmlns:wps="http://schemas.microsoft.com/office/word/2010/wordprocessingShape" mc:Ignorable="w14 w15 w16se wp14">
   <w:p>
     <w:pPr>
@@ -1565,6 +1575,16 @@
 </file>
 
 <file path=word/header1.xml><?xml version="1.0" encoding="utf-8"?>
+<w:hdr xmlns:wpc="http://schemas.microsoft.com/office/word/2010/wordprocessingCanvas" xmlns:cx="http://schemas.microsoft.com/office/drawing/2014/chartex" xmlns:cx1="http://schemas.microsoft.com/office/drawing/2015/9/8/chartex" xmlns:mc="http://schemas.openxmlformats.org/markup-compatibility/2006" xmlns:o="urn:schemas-microsoft-com:office:office" xmlns:r="http://schemas.openxmlformats.org/officeDocument/2006/relationships" xmlns:m="http://schemas.openxmlformats.org/officeDocument/2006/math" xmlns:v="urn:schemas-microsoft-com:vml" xmlns:wp14="http://schemas.microsoft.com/office/word/2010/wordprocessingDrawing" xmlns:wp="http://schemas.openxmlformats.org/drawingml/2006/wordprocessingDrawing" xmlns:w10="urn:schemas-microsoft-com:office:word" xmlns:w="http://schemas.openxmlformats.org/wordprocessingml/2006/main" xmlns:w14="http://schemas.microsoft.com/office/word/2010/wordml" xmlns:w15="http://schemas.microsoft.com/office/word/2012/wordml" xmlns:w16se="http://schemas.microsoft.com/office/word/2015/wordml/symex" xmlns:wpg="http://schemas.microsoft.com/office/word/2010/wordprocessingGroup" xmlns:wpi="http://schemas.microsoft.com/office/word/2010/wordprocessingInk" xmlns:wne="http://schemas.microsoft.com/office/word/2006/wordml" xmlns:wps="http://schemas.microsoft.com/office/word/2010/wordprocessingShape" mc:Ignorable="w14 w15 w16se wp14">
+  <w:p>
+    <w:pPr>
+      <w:pStyle w:val="a3"/>
+    </w:pPr>
+  </w:p>
+</w:hdr>
+</file>
+
+<file path=word/header2.xml><?xml version="1.0" encoding="utf-8"?>
 <w:hdr xmlns:wpc="http://schemas.microsoft.com/office/word/2010/wordprocessingCanvas" xmlns:cx="http://schemas.microsoft.com/office/drawing/2014/chartex" xmlns:cx1="http://schemas.microsoft.com/office/drawing/2015/9/8/chartex" xmlns:mc="http://schemas.openxmlformats.org/markup-compatibility/2006" xmlns:o="urn:schemas-microsoft-com:office:office" xmlns:r="http://schemas.openxmlformats.org/officeDocument/2006/relationships" xmlns:m="http://schemas.openxmlformats.org/officeDocument/2006/math" xmlns:v="urn:schemas-microsoft-com:vml" xmlns:wp14="http://schemas.microsoft.com/office/word/2010/wordprocessingDrawing" xmlns:wp="http://schemas.openxmlformats.org/drawingml/2006/wordprocessingDrawing" xmlns:w10="urn:schemas-microsoft-com:office:word" xmlns:w="http://schemas.openxmlformats.org/wordprocessingml/2006/main" xmlns:w14="http://schemas.microsoft.com/office/word/2010/wordml" xmlns:w15="http://schemas.microsoft.com/office/word/2012/wordml" xmlns:w16se="http://schemas.microsoft.com/office/word/2015/wordml/symex" xmlns:wpg="http://schemas.microsoft.com/office/word/2010/wordprocessingGroup" xmlns:wpi="http://schemas.microsoft.com/office/word/2010/wordprocessingInk" xmlns:wne="http://schemas.microsoft.com/office/word/2006/wordml" xmlns:wps="http://schemas.microsoft.com/office/word/2010/wordprocessingShape" mc:Ignorable="w14 w15 w16se wp14">
   <w:p>
     <w:pPr>
@@ -2210,7 +2230,7 @@
 </w:hdr>
 </file>
 
-<file path=word/header2.xml><?xml version="1.0" encoding="utf-8"?>
+<file path=word/header3.xml><?xml version="1.0" encoding="utf-8"?>
 <w:hdr xmlns:wpc="http://schemas.microsoft.com/office/word/2010/wordprocessingCanvas" xmlns:cx="http://schemas.microsoft.com/office/drawing/2014/chartex" xmlns:cx1="http://schemas.microsoft.com/office/drawing/2015/9/8/chartex" xmlns:mc="http://schemas.openxmlformats.org/markup-compatibility/2006" xmlns:o="urn:schemas-microsoft-com:office:office" xmlns:r="http://schemas.openxmlformats.org/officeDocument/2006/relationships" xmlns:m="http://schemas.openxmlformats.org/officeDocument/2006/math" xmlns:v="urn:schemas-microsoft-com:vml" xmlns:wp14="http://schemas.microsoft.com/office/word/2010/wordprocessingDrawing" xmlns:wp="http://schemas.openxmlformats.org/drawingml/2006/wordprocessingDrawing" xmlns:w10="urn:schemas-microsoft-com:office:word" xmlns:w="http://schemas.openxmlformats.org/wordprocessingml/2006/main" xmlns:w14="http://schemas.microsoft.com/office/word/2010/wordml" xmlns:w15="http://schemas.microsoft.com/office/word/2012/wordml" xmlns:w16se="http://schemas.microsoft.com/office/word/2015/wordml/symex" xmlns:wpg="http://schemas.microsoft.com/office/word/2010/wordprocessingGroup" xmlns:wpi="http://schemas.microsoft.com/office/word/2010/wordprocessingInk" xmlns:wne="http://schemas.microsoft.com/office/word/2006/wordml" xmlns:wps="http://schemas.microsoft.com/office/word/2010/wordprocessingShape" mc:Ignorable="w14 w15 w16se wp14">
   <w:p>
     <w:pPr>
@@ -2228,7 +2248,7 @@
 </w:hdr>
 </file>
 
-<file path=word/header3.xml><?xml version="1.0" encoding="utf-8"?>
+<file path=word/header4.xml><?xml version="1.0" encoding="utf-8"?>
 <w:hdr xmlns:wpc="http://schemas.microsoft.com/office/word/2010/wordprocessingCanvas" xmlns:cx="http://schemas.microsoft.com/office/drawing/2014/chartex" xmlns:cx1="http://schemas.microsoft.com/office/drawing/2015/9/8/chartex" xmlns:mc="http://schemas.openxmlformats.org/markup-compatibility/2006" xmlns:o="urn:schemas-microsoft-com:office:office" xmlns:r="http://schemas.openxmlformats.org/officeDocument/2006/relationships" xmlns:m="http://schemas.openxmlformats.org/officeDocument/2006/math" xmlns:v="urn:schemas-microsoft-com:vml" xmlns:wp14="http://schemas.microsoft.com/office/word/2010/wordprocessingDrawing" xmlns:wp="http://schemas.openxmlformats.org/drawingml/2006/wordprocessingDrawing" xmlns:w10="urn:schemas-microsoft-com:office:word" xmlns:w="http://schemas.openxmlformats.org/wordprocessingml/2006/main" xmlns:w14="http://schemas.microsoft.com/office/word/2010/wordml" xmlns:w15="http://schemas.microsoft.com/office/word/2012/wordml" xmlns:w16se="http://schemas.microsoft.com/office/word/2015/wordml/symex" xmlns:wpg="http://schemas.microsoft.com/office/word/2010/wordprocessingGroup" xmlns:wpi="http://schemas.microsoft.com/office/word/2010/wordprocessingInk" xmlns:wne="http://schemas.microsoft.com/office/word/2006/wordml" xmlns:wps="http://schemas.microsoft.com/office/word/2010/wordprocessingShape" mc:Ignorable="w14 w15 w16se wp14">
   <w:p>
     <w:pPr>
@@ -2540,6 +2560,15 @@
               <w:b/>
             </w:rPr>
           </w:pPr>
+          <w:r>
+            <w:rPr>
+              <w:rFonts w:cs="Arial" w:hint="eastAsia"/>
+              <w:b/>
+            </w:rPr>
+            <w:t>PAGE_</w:t>
+          </w:r>
+          <w:bookmarkStart w:id="1" w:name="_GoBack"/>
+          <w:bookmarkEnd w:id="1"/>
         </w:p>
       </w:tc>
     </w:tr>
@@ -7592,7 +7621,7 @@
 </file>
 
 <file path=customXml/itemProps1.xml><?xml version="1.0" encoding="utf-8"?>
-<ds:datastoreItem xmlns:ds="http://schemas.openxmlformats.org/officeDocument/2006/customXml" ds:itemID="{87BFA6CE-E149-4338-89EF-0985B0DB163E}">
+<ds:datastoreItem xmlns:ds="http://schemas.openxmlformats.org/officeDocument/2006/customXml" ds:itemID="{7F3CD055-FB39-47FC-9BF4-8F41CDE3111A}">
   <ds:schemaRefs>
     <ds:schemaRef ds:uri="http://schemas.openxmlformats.org/officeDocument/2006/bibliography"/>
   </ds:schemaRefs>

</xml_diff>